<commit_message>
update & add files
</commit_message>
<xml_diff>
--- a/brief.docx
+++ b/brief.docx
@@ -11,6 +11,89 @@
       </w:r>
     </w:p>
     <w:p>
+      <w:bookmarkStart w:id="0" w:name="input_output"/>
+      <w:r>
+        <w:rPr>
+          <w:rFonts w:hint="eastAsia"/>
+        </w:rPr>
+        <w:t>Input + Output</w:t>
+      </w:r>
+      <w:r>
+        <w:fldChar w:fldCharType="begin"/>
+      </w:r>
+      <w:r>
+        <w:instrText xml:space="preserve"> AUTOTEXT  " </w:instrText>
+      </w:r>
+      <w:r>
+        <w:instrText>簡單文字方塊</w:instrText>
+      </w:r>
+      <w:r>
+        <w:instrText xml:space="preserve">"  \* MERGEFORMAT </w:instrText>
+      </w:r>
+      <w:r>
+        <w:fldChar w:fldCharType="separate"/>
+      </w:r>
+      <w:fldSimple w:instr=" COMMENTS  content  \* MERGEFORMAT "/>
+      <w:r>
+        <w:fldChar w:fldCharType="end"/>
+      </w:r>
+    </w:p>
+    <w:bookmarkEnd w:id="0"/>
+    <w:p>
+      <w:pPr>
+        <w:widowControl/>
+      </w:pPr>
+    </w:p>
+    <w:p>
+      <w:pPr>
+        <w:widowControl/>
+      </w:pPr>
+      <w:bookmarkStart w:id="1" w:name="major_step"/>
+      <w:r>
+        <w:rPr>
+          <w:rFonts w:hint="eastAsia"/>
+        </w:rPr>
+        <w:t>major steps of program</w:t>
+      </w:r>
+    </w:p>
+    <w:p>
+      <w:pPr>
+        <w:widowControl/>
+      </w:pPr>
+      <w:bookmarkStart w:id="2" w:name="mapper"/>
+      <w:bookmarkEnd w:id="1"/>
+      <w:r>
+        <w:rPr>
+          <w:rFonts w:hint="eastAsia"/>
+        </w:rPr>
+        <w:t>Mapper Class</w:t>
+      </w:r>
+    </w:p>
+    <w:bookmarkEnd w:id="2"/>
+    <w:p>
+      <w:pPr>
+        <w:widowControl/>
+      </w:pPr>
+    </w:p>
+    <w:p>
+      <w:pPr>
+        <w:widowControl/>
+      </w:pPr>
+      <w:bookmarkStart w:id="3" w:name="reducer"/>
+      <w:r>
+        <w:rPr>
+          <w:rFonts w:hint="eastAsia"/>
+        </w:rPr>
+        <w:t>Reducer Class</w:t>
+      </w:r>
+    </w:p>
+    <w:p>
+      <w:pPr>
+        <w:widowControl/>
+      </w:pPr>
+    </w:p>
+    <w:bookmarkEnd w:id="3"/>
+    <w:p>
       <w:pPr>
         <w:widowControl/>
       </w:pPr>
@@ -27,7 +110,299 @@
         <w:t>Q2</w:t>
       </w:r>
     </w:p>
-    <w:p/>
+    <w:p>
+      <w:r>
+        <w:fldChar w:fldCharType="begin"/>
+      </w:r>
+      <w:r>
+        <w:instrText xml:space="preserve"> </w:instrText>
+      </w:r>
+      <w:r>
+        <w:rPr>
+          <w:rFonts w:hint="eastAsia"/>
+        </w:rPr>
+        <w:instrText>REF  input_output</w:instrText>
+      </w:r>
+      <w:r>
+        <w:instrText xml:space="preserve"> </w:instrText>
+      </w:r>
+      <w:r>
+        <w:fldChar w:fldCharType="separate"/>
+      </w:r>
+      <w:r>
+        <w:rPr>
+          <w:rFonts w:hint="eastAsia"/>
+        </w:rPr>
+        <w:t xml:space="preserve">Input + </w:t>
+      </w:r>
+      <w:proofErr w:type="gramStart"/>
+      <w:r>
+        <w:rPr>
+          <w:rFonts w:hint="eastAsia"/>
+        </w:rPr>
+        <w:t>Output</w:t>
+      </w:r>
+      <w:proofErr w:type="gramEnd"/>
+    </w:p>
+    <w:p>
+      <w:r>
+        <w:fldChar w:fldCharType="end"/>
+      </w:r>
+      <w:r>
+        <w:rPr>
+          <w:noProof/>
+        </w:rPr>
+        <w:drawing>
+          <wp:inline distT="0" distB="0" distL="0" distR="0" wp14:anchorId="68D6A6CB" wp14:editId="26F6E259">
+            <wp:extent cx="6645910" cy="6160770"/>
+            <wp:effectExtent l="0" t="0" r="2540" b="0"/>
+            <wp:docPr id="1215742047" name="圖片 1" descr="一張含有 文字, 螢幕擷取畫面, 字型 的圖片&#10;&#10;自動產生的描述"/>
+            <wp:cNvGraphicFramePr>
+              <a:graphicFrameLocks xmlns:a="http://schemas.openxmlformats.org/drawingml/2006/main" noChangeAspect="1"/>
+            </wp:cNvGraphicFramePr>
+            <a:graphic xmlns:a="http://schemas.openxmlformats.org/drawingml/2006/main">
+              <a:graphicData uri="http://schemas.openxmlformats.org/drawingml/2006/picture">
+                <pic:pic xmlns:pic="http://schemas.openxmlformats.org/drawingml/2006/picture">
+                  <pic:nvPicPr>
+                    <pic:cNvPr id="1215742047" name="圖片 1" descr="一張含有 文字, 螢幕擷取畫面, 字型 的圖片&#10;&#10;自動產生的描述"/>
+                    <pic:cNvPicPr/>
+                  </pic:nvPicPr>
+                  <pic:blipFill>
+                    <a:blip r:embed="rId5"/>
+                    <a:stretch>
+                      <a:fillRect/>
+                    </a:stretch>
+                  </pic:blipFill>
+                  <pic:spPr>
+                    <a:xfrm>
+                      <a:off x="0" y="0"/>
+                      <a:ext cx="6645910" cy="6160770"/>
+                    </a:xfrm>
+                    <a:prstGeom prst="rect">
+                      <a:avLst/>
+                    </a:prstGeom>
+                  </pic:spPr>
+                </pic:pic>
+              </a:graphicData>
+            </a:graphic>
+          </wp:inline>
+        </w:drawing>
+      </w:r>
+    </w:p>
+    <w:p>
+      <w:r>
+        <w:rPr>
+          <w:noProof/>
+        </w:rPr>
+        <w:lastRenderedPageBreak/>
+        <w:drawing>
+          <wp:inline distT="0" distB="0" distL="0" distR="0" wp14:anchorId="0A55AB6A" wp14:editId="139DC5EC">
+            <wp:extent cx="4404742" cy="7841660"/>
+            <wp:effectExtent l="0" t="0" r="0" b="6985"/>
+            <wp:docPr id="577105123" name="圖片 1" descr="一張含有 文字, 螢幕擷取畫面 的圖片&#10;&#10;自動產生的描述"/>
+            <wp:cNvGraphicFramePr>
+              <a:graphicFrameLocks xmlns:a="http://schemas.openxmlformats.org/drawingml/2006/main" noChangeAspect="1"/>
+            </wp:cNvGraphicFramePr>
+            <a:graphic xmlns:a="http://schemas.openxmlformats.org/drawingml/2006/main">
+              <a:graphicData uri="http://schemas.openxmlformats.org/drawingml/2006/picture">
+                <pic:pic xmlns:pic="http://schemas.openxmlformats.org/drawingml/2006/picture">
+                  <pic:nvPicPr>
+                    <pic:cNvPr id="577105123" name="圖片 1" descr="一張含有 文字, 螢幕擷取畫面 的圖片&#10;&#10;自動產生的描述"/>
+                    <pic:cNvPicPr/>
+                  </pic:nvPicPr>
+                  <pic:blipFill>
+                    <a:blip r:embed="rId6"/>
+                    <a:stretch>
+                      <a:fillRect/>
+                    </a:stretch>
+                  </pic:blipFill>
+                  <pic:spPr>
+                    <a:xfrm>
+                      <a:off x="0" y="0"/>
+                      <a:ext cx="4404742" cy="7841660"/>
+                    </a:xfrm>
+                    <a:prstGeom prst="rect">
+                      <a:avLst/>
+                    </a:prstGeom>
+                  </pic:spPr>
+                </pic:pic>
+              </a:graphicData>
+            </a:graphic>
+          </wp:inline>
+        </w:drawing>
+      </w:r>
+    </w:p>
+    <w:p>
+      <w:pPr>
+        <w:widowControl/>
+      </w:pPr>
+      <w:r>
+        <w:br w:type="page"/>
+      </w:r>
+    </w:p>
+    <w:p>
+      <w:pPr>
+        <w:widowControl/>
+      </w:pPr>
+      <w:r>
+        <w:lastRenderedPageBreak/>
+        <w:fldChar w:fldCharType="begin"/>
+      </w:r>
+      <w:r>
+        <w:instrText xml:space="preserve"> </w:instrText>
+      </w:r>
+      <w:r>
+        <w:rPr>
+          <w:rFonts w:hint="eastAsia"/>
+        </w:rPr>
+        <w:instrText>REF major_step</w:instrText>
+      </w:r>
+      <w:r>
+        <w:instrText xml:space="preserve"> </w:instrText>
+      </w:r>
+      <w:r>
+        <w:fldChar w:fldCharType="separate"/>
+      </w:r>
+      <w:r>
+        <w:rPr>
+          <w:rFonts w:hint="eastAsia"/>
+        </w:rPr>
+        <w:t>major steps of program</w:t>
+      </w:r>
+    </w:p>
+    <w:p>
+      <w:pPr>
+        <w:widowControl/>
+      </w:pPr>
+      <w:r>
+        <w:fldChar w:fldCharType="end"/>
+      </w:r>
+      <w:r>
+        <w:fldChar w:fldCharType="begin"/>
+      </w:r>
+      <w:r>
+        <w:instrText xml:space="preserve"> REF mapper </w:instrText>
+      </w:r>
+      <w:r>
+        <w:fldChar w:fldCharType="separate"/>
+      </w:r>
+      <w:r>
+        <w:rPr>
+          <w:rFonts w:hint="eastAsia"/>
+        </w:rPr>
+        <w:t>Mapper Class</w:t>
+      </w:r>
+    </w:p>
+    <w:p>
+      <w:r>
+        <w:fldChar w:fldCharType="end"/>
+      </w:r>
+      <w:r>
+        <w:rPr>
+          <w:noProof/>
+        </w:rPr>
+        <w:drawing>
+          <wp:inline distT="0" distB="0" distL="0" distR="0" wp14:anchorId="3E405CFB" wp14:editId="62D83D7E">
+            <wp:extent cx="6502400" cy="5444915"/>
+            <wp:effectExtent l="0" t="0" r="0" b="3810"/>
+            <wp:docPr id="1190318853" name="圖片 1" descr="一張含有 文字, 螢幕擷取畫面, 字型 的圖片&#10;&#10;自動產生的描述"/>
+            <wp:cNvGraphicFramePr>
+              <a:graphicFrameLocks xmlns:a="http://schemas.openxmlformats.org/drawingml/2006/main" noChangeAspect="1"/>
+            </wp:cNvGraphicFramePr>
+            <a:graphic xmlns:a="http://schemas.openxmlformats.org/drawingml/2006/main">
+              <a:graphicData uri="http://schemas.openxmlformats.org/drawingml/2006/picture">
+                <pic:pic xmlns:pic="http://schemas.openxmlformats.org/drawingml/2006/picture">
+                  <pic:nvPicPr>
+                    <pic:cNvPr id="1190318853" name="圖片 1" descr="一張含有 文字, 螢幕擷取畫面, 字型 的圖片&#10;&#10;自動產生的描述"/>
+                    <pic:cNvPicPr/>
+                  </pic:nvPicPr>
+                  <pic:blipFill>
+                    <a:blip r:embed="rId7"/>
+                    <a:stretch>
+                      <a:fillRect/>
+                    </a:stretch>
+                  </pic:blipFill>
+                  <pic:spPr>
+                    <a:xfrm>
+                      <a:off x="0" y="0"/>
+                      <a:ext cx="6508628" cy="5450130"/>
+                    </a:xfrm>
+                    <a:prstGeom prst="rect">
+                      <a:avLst/>
+                    </a:prstGeom>
+                  </pic:spPr>
+                </pic:pic>
+              </a:graphicData>
+            </a:graphic>
+          </wp:inline>
+        </w:drawing>
+      </w:r>
+    </w:p>
+    <w:p>
+      <w:pPr>
+        <w:widowControl/>
+      </w:pPr>
+      <w:r>
+        <w:fldChar w:fldCharType="begin"/>
+      </w:r>
+      <w:r>
+        <w:instrText xml:space="preserve"> REF reducer </w:instrText>
+      </w:r>
+      <w:r>
+        <w:fldChar w:fldCharType="separate"/>
+      </w:r>
+      <w:r>
+        <w:rPr>
+          <w:rFonts w:hint="eastAsia"/>
+        </w:rPr>
+        <w:t>Reducer Class</w:t>
+      </w:r>
+    </w:p>
+    <w:p>
+      <w:r>
+        <w:fldChar w:fldCharType="end"/>
+      </w:r>
+      <w:r>
+        <w:rPr>
+          <w:noProof/>
+        </w:rPr>
+        <w:drawing>
+          <wp:inline distT="0" distB="0" distL="0" distR="0" wp14:anchorId="33AC6465" wp14:editId="70D4D167">
+            <wp:extent cx="6645910" cy="2629535"/>
+            <wp:effectExtent l="0" t="0" r="2540" b="0"/>
+            <wp:docPr id="1192628283" name="圖片 1" descr="一張含有 文字, 螢幕擷取畫面, 字型 的圖片&#10;&#10;自動產生的描述"/>
+            <wp:cNvGraphicFramePr>
+              <a:graphicFrameLocks xmlns:a="http://schemas.openxmlformats.org/drawingml/2006/main" noChangeAspect="1"/>
+            </wp:cNvGraphicFramePr>
+            <a:graphic xmlns:a="http://schemas.openxmlformats.org/drawingml/2006/main">
+              <a:graphicData uri="http://schemas.openxmlformats.org/drawingml/2006/picture">
+                <pic:pic xmlns:pic="http://schemas.openxmlformats.org/drawingml/2006/picture">
+                  <pic:nvPicPr>
+                    <pic:cNvPr id="1192628283" name="圖片 1" descr="一張含有 文字, 螢幕擷取畫面, 字型 的圖片&#10;&#10;自動產生的描述"/>
+                    <pic:cNvPicPr/>
+                  </pic:nvPicPr>
+                  <pic:blipFill>
+                    <a:blip r:embed="rId8"/>
+                    <a:stretch>
+                      <a:fillRect/>
+                    </a:stretch>
+                  </pic:blipFill>
+                  <pic:spPr>
+                    <a:xfrm>
+                      <a:off x="0" y="0"/>
+                      <a:ext cx="6645910" cy="2629535"/>
+                    </a:xfrm>
+                    <a:prstGeom prst="rect">
+                      <a:avLst/>
+                    </a:prstGeom>
+                  </pic:spPr>
+                </pic:pic>
+              </a:graphicData>
+            </a:graphic>
+          </wp:inline>
+        </w:drawing>
+      </w:r>
+    </w:p>
     <w:p>
       <w:pPr>
         <w:widowControl/>
@@ -46,9 +421,389 @@
       </w:r>
     </w:p>
     <w:p>
-      <w:pPr>
-        <w:widowControl/>
-      </w:pPr>
+      <w:r>
+        <w:fldChar w:fldCharType="begin"/>
+      </w:r>
+      <w:r>
+        <w:instrText xml:space="preserve"> REF input_output </w:instrText>
+      </w:r>
+      <w:r>
+        <w:fldChar w:fldCharType="separate"/>
+      </w:r>
+      <w:r>
+        <w:rPr>
+          <w:rFonts w:hint="eastAsia"/>
+        </w:rPr>
+        <w:t xml:space="preserve">Input + </w:t>
+      </w:r>
+      <w:proofErr w:type="gramStart"/>
+      <w:r>
+        <w:rPr>
+          <w:rFonts w:hint="eastAsia"/>
+        </w:rPr>
+        <w:t>Output</w:t>
+      </w:r>
+      <w:proofErr w:type="gramEnd"/>
+    </w:p>
+    <w:p>
+      <w:pPr>
+        <w:widowControl/>
+      </w:pPr>
+      <w:r>
+        <w:fldChar w:fldCharType="end"/>
+      </w:r>
+      <w:r>
+        <w:rPr>
+          <w:noProof/>
+        </w:rPr>
+        <w:drawing>
+          <wp:inline distT="0" distB="0" distL="0" distR="0" wp14:anchorId="08941E50" wp14:editId="668776A2">
+            <wp:extent cx="6645910" cy="2327275"/>
+            <wp:effectExtent l="0" t="0" r="2540" b="0"/>
+            <wp:docPr id="1040785131" name="圖片 1" descr="一張含有 文字, 螢幕擷取畫面, 字型 的圖片&#10;&#10;自動產生的描述"/>
+            <wp:cNvGraphicFramePr>
+              <a:graphicFrameLocks xmlns:a="http://schemas.openxmlformats.org/drawingml/2006/main" noChangeAspect="1"/>
+            </wp:cNvGraphicFramePr>
+            <a:graphic xmlns:a="http://schemas.openxmlformats.org/drawingml/2006/main">
+              <a:graphicData uri="http://schemas.openxmlformats.org/drawingml/2006/picture">
+                <pic:pic xmlns:pic="http://schemas.openxmlformats.org/drawingml/2006/picture">
+                  <pic:nvPicPr>
+                    <pic:cNvPr id="1040785131" name="圖片 1" descr="一張含有 文字, 螢幕擷取畫面, 字型 的圖片&#10;&#10;自動產生的描述"/>
+                    <pic:cNvPicPr/>
+                  </pic:nvPicPr>
+                  <pic:blipFill>
+                    <a:blip r:embed="rId9"/>
+                    <a:stretch>
+                      <a:fillRect/>
+                    </a:stretch>
+                  </pic:blipFill>
+                  <pic:spPr>
+                    <a:xfrm>
+                      <a:off x="0" y="0"/>
+                      <a:ext cx="6645910" cy="2327275"/>
+                    </a:xfrm>
+                    <a:prstGeom prst="rect">
+                      <a:avLst/>
+                    </a:prstGeom>
+                  </pic:spPr>
+                </pic:pic>
+              </a:graphicData>
+            </a:graphic>
+          </wp:inline>
+        </w:drawing>
+      </w:r>
+    </w:p>
+    <w:p>
+      <w:pPr>
+        <w:widowControl/>
+      </w:pPr>
+      <w:r>
+        <w:rPr>
+          <w:noProof/>
+        </w:rPr>
+        <w:drawing>
+          <wp:inline distT="0" distB="0" distL="0" distR="0" wp14:anchorId="290AD4EB" wp14:editId="1F96F25F">
+            <wp:extent cx="4320914" cy="3071126"/>
+            <wp:effectExtent l="0" t="0" r="3810" b="0"/>
+            <wp:docPr id="1261073151" name="圖片 1" descr="一張含有 文字, 螢幕擷取畫面 的圖片&#10;&#10;自動產生的描述"/>
+            <wp:cNvGraphicFramePr>
+              <a:graphicFrameLocks xmlns:a="http://schemas.openxmlformats.org/drawingml/2006/main" noChangeAspect="1"/>
+            </wp:cNvGraphicFramePr>
+            <a:graphic xmlns:a="http://schemas.openxmlformats.org/drawingml/2006/main">
+              <a:graphicData uri="http://schemas.openxmlformats.org/drawingml/2006/picture">
+                <pic:pic xmlns:pic="http://schemas.openxmlformats.org/drawingml/2006/picture">
+                  <pic:nvPicPr>
+                    <pic:cNvPr id="1261073151" name="圖片 1" descr="一張含有 文字, 螢幕擷取畫面 的圖片&#10;&#10;自動產生的描述"/>
+                    <pic:cNvPicPr/>
+                  </pic:nvPicPr>
+                  <pic:blipFill>
+                    <a:blip r:embed="rId10"/>
+                    <a:stretch>
+                      <a:fillRect/>
+                    </a:stretch>
+                  </pic:blipFill>
+                  <pic:spPr>
+                    <a:xfrm>
+                      <a:off x="0" y="0"/>
+                      <a:ext cx="4320914" cy="3071126"/>
+                    </a:xfrm>
+                    <a:prstGeom prst="rect">
+                      <a:avLst/>
+                    </a:prstGeom>
+                  </pic:spPr>
+                </pic:pic>
+              </a:graphicData>
+            </a:graphic>
+          </wp:inline>
+        </w:drawing>
+      </w:r>
+    </w:p>
+    <w:p>
+      <w:pPr>
+        <w:widowControl/>
+      </w:pPr>
+      <w:r>
+        <w:t xml:space="preserve">Which age group received </w:t>
+      </w:r>
+      <w:proofErr w:type="gramStart"/>
+      <w:r>
+        <w:t>the most</w:t>
+      </w:r>
+      <w:proofErr w:type="gramEnd"/>
+      <w:r>
+        <w:t xml:space="preserve"> number of Sinovac (regardless of the number of doses) during </w:t>
+      </w:r>
+    </w:p>
+    <w:p>
+      <w:pPr>
+        <w:widowControl/>
+      </w:pPr>
+      <w:r>
+        <w:t xml:space="preserve">that period? </w:t>
+      </w:r>
+    </w:p>
+    <w:p>
+      <w:pPr>
+        <w:widowControl/>
+      </w:pPr>
+      <w:r>
+        <w:rPr>
+          <w:rFonts w:hint="eastAsia"/>
+        </w:rPr>
+        <w:t>60-69</w:t>
+      </w:r>
+    </w:p>
+    <w:p>
+      <w:pPr>
+        <w:widowControl/>
+      </w:pPr>
+      <w:r>
+        <w:t xml:space="preserve">Which age group received </w:t>
+      </w:r>
+      <w:proofErr w:type="gramStart"/>
+      <w:r>
+        <w:t>the most</w:t>
+      </w:r>
+      <w:proofErr w:type="gramEnd"/>
+      <w:r>
+        <w:t xml:space="preserve"> number of BioNTech (regardless of the number of doses) </w:t>
+      </w:r>
+    </w:p>
+    <w:p>
+      <w:pPr>
+        <w:widowControl/>
+      </w:pPr>
+      <w:r>
+        <w:t>during that period?</w:t>
+      </w:r>
+    </w:p>
+    <w:p>
+      <w:pPr>
+        <w:widowControl/>
+      </w:pPr>
+      <w:r>
+        <w:rPr>
+          <w:rFonts w:hint="eastAsia"/>
+        </w:rPr>
+        <w:t>40-49</w:t>
+      </w:r>
+    </w:p>
+    <w:p>
+      <w:pPr>
+        <w:widowControl/>
+      </w:pPr>
+      <w:r>
+        <w:br w:type="page"/>
+      </w:r>
+    </w:p>
+    <w:p>
+      <w:pPr>
+        <w:widowControl/>
+      </w:pPr>
+      <w:r>
+        <w:lastRenderedPageBreak/>
+        <w:fldChar w:fldCharType="begin"/>
+      </w:r>
+      <w:r>
+        <w:instrText xml:space="preserve"> </w:instrText>
+      </w:r>
+      <w:r>
+        <w:rPr>
+          <w:rFonts w:hint="eastAsia"/>
+        </w:rPr>
+        <w:instrText>REF major_step</w:instrText>
+      </w:r>
+      <w:r>
+        <w:instrText xml:space="preserve"> </w:instrText>
+      </w:r>
+      <w:r>
+        <w:fldChar w:fldCharType="separate"/>
+      </w:r>
+      <w:r>
+        <w:rPr>
+          <w:rFonts w:hint="eastAsia"/>
+        </w:rPr>
+        <w:t>major steps of progra</w:t>
+      </w:r>
+      <w:r>
+        <w:rPr>
+          <w:rFonts w:hint="eastAsia"/>
+        </w:rPr>
+        <w:t>m</w:t>
+      </w:r>
+    </w:p>
+    <w:p>
+      <w:pPr>
+        <w:widowControl/>
+      </w:pPr>
+      <w:r>
+        <w:fldChar w:fldCharType="begin"/>
+      </w:r>
+      <w:r>
+        <w:instrText xml:space="preserve"> </w:instrText>
+      </w:r>
+      <w:r>
+        <w:rPr>
+          <w:rFonts w:hint="eastAsia"/>
+        </w:rPr>
+        <w:instrText>REF mapper</w:instrText>
+      </w:r>
+      <w:r>
+        <w:instrText xml:space="preserve"> </w:instrText>
+      </w:r>
+      <w:r>
+        <w:fldChar w:fldCharType="separate"/>
+      </w:r>
+      <w:r>
+        <w:rPr>
+          <w:rFonts w:hint="eastAsia"/>
+        </w:rPr>
+        <w:t>Mapper Class</w:t>
+      </w:r>
+    </w:p>
+    <w:p>
+      <w:pPr>
+        <w:widowControl/>
+      </w:pPr>
+      <w:r>
+        <w:rPr>
+          <w:noProof/>
+        </w:rPr>
+        <w:drawing>
+          <wp:inline distT="0" distB="0" distL="0" distR="0" wp14:anchorId="7999450A" wp14:editId="372BEC59">
+            <wp:extent cx="5681133" cy="5187701"/>
+            <wp:effectExtent l="0" t="0" r="0" b="0"/>
+            <wp:docPr id="747923024" name="圖片 1" descr="一張含有 文字, 螢幕擷取畫面, 字型 的圖片&#10;&#10;自動產生的描述"/>
+            <wp:cNvGraphicFramePr>
+              <a:graphicFrameLocks xmlns:a="http://schemas.openxmlformats.org/drawingml/2006/main" noChangeAspect="1"/>
+            </wp:cNvGraphicFramePr>
+            <a:graphic xmlns:a="http://schemas.openxmlformats.org/drawingml/2006/main">
+              <a:graphicData uri="http://schemas.openxmlformats.org/drawingml/2006/picture">
+                <pic:pic xmlns:pic="http://schemas.openxmlformats.org/drawingml/2006/picture">
+                  <pic:nvPicPr>
+                    <pic:cNvPr id="747923024" name="圖片 1" descr="一張含有 文字, 螢幕擷取畫面, 字型 的圖片&#10;&#10;自動產生的描述"/>
+                    <pic:cNvPicPr/>
+                  </pic:nvPicPr>
+                  <pic:blipFill>
+                    <a:blip r:embed="rId11"/>
+                    <a:stretch>
+                      <a:fillRect/>
+                    </a:stretch>
+                  </pic:blipFill>
+                  <pic:spPr>
+                    <a:xfrm>
+                      <a:off x="0" y="0"/>
+                      <a:ext cx="5691431" cy="5197104"/>
+                    </a:xfrm>
+                    <a:prstGeom prst="rect">
+                      <a:avLst/>
+                    </a:prstGeom>
+                  </pic:spPr>
+                </pic:pic>
+              </a:graphicData>
+            </a:graphic>
+          </wp:inline>
+        </w:drawing>
+      </w:r>
+    </w:p>
+    <w:p>
+      <w:pPr>
+        <w:widowControl/>
+      </w:pPr>
+      <w:r>
+        <w:fldChar w:fldCharType="end"/>
+      </w:r>
+      <w:r>
+        <w:fldChar w:fldCharType="begin"/>
+      </w:r>
+      <w:r>
+        <w:instrText xml:space="preserve"> REF reducer </w:instrText>
+      </w:r>
+      <w:r>
+        <w:fldChar w:fldCharType="separate"/>
+      </w:r>
+      <w:r>
+        <w:rPr>
+          <w:rFonts w:hint="eastAsia"/>
+        </w:rPr>
+        <w:t>Reducer Class</w:t>
+      </w:r>
+    </w:p>
+    <w:p>
+      <w:pPr>
+        <w:widowControl/>
+      </w:pPr>
+      <w:r>
+        <w:fldChar w:fldCharType="end"/>
+      </w:r>
+      <w:r>
+        <w:rPr>
+          <w:noProof/>
+        </w:rPr>
+        <w:drawing>
+          <wp:inline distT="0" distB="0" distL="0" distR="0" wp14:anchorId="6B51D387" wp14:editId="63613A9A">
+            <wp:extent cx="6171353" cy="2777876"/>
+            <wp:effectExtent l="0" t="0" r="1270" b="3810"/>
+            <wp:docPr id="78500302" name="圖片 1" descr="一張含有 文字, 螢幕擷取畫面, 字型, 軟體 的圖片&#10;&#10;自動產生的描述"/>
+            <wp:cNvGraphicFramePr>
+              <a:graphicFrameLocks xmlns:a="http://schemas.openxmlformats.org/drawingml/2006/main" noChangeAspect="1"/>
+            </wp:cNvGraphicFramePr>
+            <a:graphic xmlns:a="http://schemas.openxmlformats.org/drawingml/2006/main">
+              <a:graphicData uri="http://schemas.openxmlformats.org/drawingml/2006/picture">
+                <pic:pic xmlns:pic="http://schemas.openxmlformats.org/drawingml/2006/picture">
+                  <pic:nvPicPr>
+                    <pic:cNvPr id="78500302" name="圖片 1" descr="一張含有 文字, 螢幕擷取畫面, 字型, 軟體 的圖片&#10;&#10;自動產生的描述"/>
+                    <pic:cNvPicPr/>
+                  </pic:nvPicPr>
+                  <pic:blipFill>
+                    <a:blip r:embed="rId12"/>
+                    <a:stretch>
+                      <a:fillRect/>
+                    </a:stretch>
+                  </pic:blipFill>
+                  <pic:spPr>
+                    <a:xfrm>
+                      <a:off x="0" y="0"/>
+                      <a:ext cx="6181856" cy="2782604"/>
+                    </a:xfrm>
+                    <a:prstGeom prst="rect">
+                      <a:avLst/>
+                    </a:prstGeom>
+                  </pic:spPr>
+                </pic:pic>
+              </a:graphicData>
+            </a:graphic>
+          </wp:inline>
+        </w:drawing>
+      </w:r>
+    </w:p>
+    <w:p>
+      <w:pPr>
+        <w:widowControl/>
+      </w:pPr>
+      <w:r>
+        <w:fldChar w:fldCharType="end"/>
+      </w:r>
       <w:r>
         <w:br w:type="page"/>
       </w:r>
@@ -63,6 +818,292 @@
       </w:r>
     </w:p>
     <w:p>
+      <w:r>
+        <w:fldChar w:fldCharType="begin"/>
+      </w:r>
+      <w:r>
+        <w:instrText xml:space="preserve"> </w:instrText>
+      </w:r>
+      <w:r>
+        <w:rPr>
+          <w:rFonts w:hint="eastAsia"/>
+        </w:rPr>
+        <w:instrText>REF input_output</w:instrText>
+      </w:r>
+      <w:r>
+        <w:instrText xml:space="preserve"> </w:instrText>
+      </w:r>
+      <w:r>
+        <w:fldChar w:fldCharType="separate"/>
+      </w:r>
+      <w:r>
+        <w:rPr>
+          <w:rFonts w:hint="eastAsia"/>
+        </w:rPr>
+        <w:t xml:space="preserve">Input + </w:t>
+      </w:r>
+      <w:proofErr w:type="gramStart"/>
+      <w:r>
+        <w:rPr>
+          <w:rFonts w:hint="eastAsia"/>
+        </w:rPr>
+        <w:t>Output</w:t>
+      </w:r>
+      <w:proofErr w:type="gramEnd"/>
+    </w:p>
+    <w:p>
+      <w:r>
+        <w:rPr>
+          <w:noProof/>
+        </w:rPr>
+        <w:drawing>
+          <wp:inline distT="0" distB="0" distL="0" distR="0" wp14:anchorId="1E1E13B6" wp14:editId="63B52AA7">
+            <wp:extent cx="6645910" cy="2404110"/>
+            <wp:effectExtent l="0" t="0" r="2540" b="0"/>
+            <wp:docPr id="1130992771" name="圖片 1" descr="一張含有 文字, 螢幕擷取畫面, 字型 的圖片&#10;&#10;自動產生的描述"/>
+            <wp:cNvGraphicFramePr>
+              <a:graphicFrameLocks xmlns:a="http://schemas.openxmlformats.org/drawingml/2006/main" noChangeAspect="1"/>
+            </wp:cNvGraphicFramePr>
+            <a:graphic xmlns:a="http://schemas.openxmlformats.org/drawingml/2006/main">
+              <a:graphicData uri="http://schemas.openxmlformats.org/drawingml/2006/picture">
+                <pic:pic xmlns:pic="http://schemas.openxmlformats.org/drawingml/2006/picture">
+                  <pic:nvPicPr>
+                    <pic:cNvPr id="1130992771" name="圖片 1" descr="一張含有 文字, 螢幕擷取畫面, 字型 的圖片&#10;&#10;自動產生的描述"/>
+                    <pic:cNvPicPr/>
+                  </pic:nvPicPr>
+                  <pic:blipFill>
+                    <a:blip r:embed="rId13"/>
+                    <a:stretch>
+                      <a:fillRect/>
+                    </a:stretch>
+                  </pic:blipFill>
+                  <pic:spPr>
+                    <a:xfrm>
+                      <a:off x="0" y="0"/>
+                      <a:ext cx="6645910" cy="2404110"/>
+                    </a:xfrm>
+                    <a:prstGeom prst="rect">
+                      <a:avLst/>
+                    </a:prstGeom>
+                  </pic:spPr>
+                </pic:pic>
+              </a:graphicData>
+            </a:graphic>
+          </wp:inline>
+        </w:drawing>
+      </w:r>
+    </w:p>
+    <w:p>
+      <w:r>
+        <w:rPr>
+          <w:noProof/>
+        </w:rPr>
+        <w:drawing>
+          <wp:inline distT="0" distB="0" distL="0" distR="0" wp14:anchorId="6768DFDB" wp14:editId="2751DB26">
+            <wp:extent cx="6670431" cy="762000"/>
+            <wp:effectExtent l="0" t="0" r="0" b="0"/>
+            <wp:docPr id="68695398" name="圖片 1" descr="一張含有 螢幕擷取畫面, 文字, 字型, 行 的圖片&#10;&#10;自動產生的描述"/>
+            <wp:cNvGraphicFramePr>
+              <a:graphicFrameLocks xmlns:a="http://schemas.openxmlformats.org/drawingml/2006/main" noChangeAspect="1"/>
+            </wp:cNvGraphicFramePr>
+            <a:graphic xmlns:a="http://schemas.openxmlformats.org/drawingml/2006/main">
+              <a:graphicData uri="http://schemas.openxmlformats.org/drawingml/2006/picture">
+                <pic:pic xmlns:pic="http://schemas.openxmlformats.org/drawingml/2006/picture">
+                  <pic:nvPicPr>
+                    <pic:cNvPr id="68695398" name="圖片 1" descr="一張含有 螢幕擷取畫面, 文字, 字型, 行 的圖片&#10;&#10;自動產生的描述"/>
+                    <pic:cNvPicPr/>
+                  </pic:nvPicPr>
+                  <pic:blipFill>
+                    <a:blip r:embed="rId14"/>
+                    <a:stretch>
+                      <a:fillRect/>
+                    </a:stretch>
+                  </pic:blipFill>
+                  <pic:spPr>
+                    <a:xfrm>
+                      <a:off x="0" y="0"/>
+                      <a:ext cx="6727661" cy="768538"/>
+                    </a:xfrm>
+                    <a:prstGeom prst="rect">
+                      <a:avLst/>
+                    </a:prstGeom>
+                  </pic:spPr>
+                </pic:pic>
+              </a:graphicData>
+            </a:graphic>
+          </wp:inline>
+        </w:drawing>
+      </w:r>
+    </w:p>
+    <w:p>
+      <w:pPr>
+        <w:widowControl/>
+      </w:pPr>
+      <w:r>
+        <w:br w:type="page"/>
+      </w:r>
+    </w:p>
+    <w:p>
+      <w:pPr>
+        <w:widowControl/>
+      </w:pPr>
+      <w:r>
+        <w:lastRenderedPageBreak/>
+        <w:fldChar w:fldCharType="end"/>
+      </w:r>
+      <w:r>
+        <w:fldChar w:fldCharType="begin"/>
+      </w:r>
+      <w:r>
+        <w:instrText xml:space="preserve"> REF major_step </w:instrText>
+      </w:r>
+      <w:r>
+        <w:fldChar w:fldCharType="separate"/>
+      </w:r>
+      <w:r>
+        <w:rPr>
+          <w:rFonts w:hint="eastAsia"/>
+        </w:rPr>
+        <w:t>major steps of program</w:t>
+      </w:r>
+    </w:p>
+    <w:p>
+      <w:pPr>
+        <w:widowControl/>
+      </w:pPr>
+      <w:r>
+        <w:fldChar w:fldCharType="end"/>
+      </w:r>
+      <w:r>
+        <w:fldChar w:fldCharType="begin"/>
+      </w:r>
+      <w:r>
+        <w:instrText xml:space="preserve"> REF mapper </w:instrText>
+      </w:r>
+      <w:r>
+        <w:fldChar w:fldCharType="separate"/>
+      </w:r>
+      <w:r>
+        <w:rPr>
+          <w:rFonts w:hint="eastAsia"/>
+        </w:rPr>
+        <w:t>Mapper Class</w:t>
+      </w:r>
+    </w:p>
+    <w:p>
+      <w:pPr>
+        <w:widowControl/>
+      </w:pPr>
+      <w:r>
+        <w:rPr>
+          <w:noProof/>
+        </w:rPr>
+        <w:drawing>
+          <wp:inline distT="0" distB="0" distL="0" distR="0" wp14:anchorId="3C76DAB0" wp14:editId="59DDA6BA">
+            <wp:extent cx="6645910" cy="3599180"/>
+            <wp:effectExtent l="0" t="0" r="2540" b="1270"/>
+            <wp:docPr id="1074502993" name="圖片 1" descr="一張含有 文字, 螢幕擷取畫面, 字型 的圖片&#10;&#10;自動產生的描述"/>
+            <wp:cNvGraphicFramePr>
+              <a:graphicFrameLocks xmlns:a="http://schemas.openxmlformats.org/drawingml/2006/main" noChangeAspect="1"/>
+            </wp:cNvGraphicFramePr>
+            <a:graphic xmlns:a="http://schemas.openxmlformats.org/drawingml/2006/main">
+              <a:graphicData uri="http://schemas.openxmlformats.org/drawingml/2006/picture">
+                <pic:pic xmlns:pic="http://schemas.openxmlformats.org/drawingml/2006/picture">
+                  <pic:nvPicPr>
+                    <pic:cNvPr id="1074502993" name="圖片 1" descr="一張含有 文字, 螢幕擷取畫面, 字型 的圖片&#10;&#10;自動產生的描述"/>
+                    <pic:cNvPicPr/>
+                  </pic:nvPicPr>
+                  <pic:blipFill>
+                    <a:blip r:embed="rId15"/>
+                    <a:stretch>
+                      <a:fillRect/>
+                    </a:stretch>
+                  </pic:blipFill>
+                  <pic:spPr>
+                    <a:xfrm>
+                      <a:off x="0" y="0"/>
+                      <a:ext cx="6645910" cy="3599180"/>
+                    </a:xfrm>
+                    <a:prstGeom prst="rect">
+                      <a:avLst/>
+                    </a:prstGeom>
+                  </pic:spPr>
+                </pic:pic>
+              </a:graphicData>
+            </a:graphic>
+          </wp:inline>
+        </w:drawing>
+      </w:r>
+    </w:p>
+    <w:p>
+      <w:pPr>
+        <w:widowControl/>
+      </w:pPr>
+      <w:r>
+        <w:fldChar w:fldCharType="end"/>
+      </w:r>
+      <w:r>
+        <w:fldChar w:fldCharType="begin"/>
+      </w:r>
+      <w:r>
+        <w:instrText xml:space="preserve"> REF reducer </w:instrText>
+      </w:r>
+      <w:r>
+        <w:fldChar w:fldCharType="separate"/>
+      </w:r>
+      <w:r>
+        <w:rPr>
+          <w:rFonts w:hint="eastAsia"/>
+        </w:rPr>
+        <w:t>Reducer Class</w:t>
+      </w:r>
+    </w:p>
+    <w:p>
+      <w:r>
+        <w:fldChar w:fldCharType="end"/>
+      </w:r>
+      <w:r>
+        <w:rPr>
+          <w:noProof/>
+        </w:rPr>
+        <w:drawing>
+          <wp:inline distT="0" distB="0" distL="0" distR="0" wp14:anchorId="03BDF900" wp14:editId="22113EB5">
+            <wp:extent cx="6645910" cy="1638300"/>
+            <wp:effectExtent l="0" t="0" r="2540" b="0"/>
+            <wp:docPr id="1011243803" name="圖片 1" descr="一張含有 文字, 螢幕擷取畫面, 字型, 行 的圖片&#10;&#10;自動產生的描述"/>
+            <wp:cNvGraphicFramePr>
+              <a:graphicFrameLocks xmlns:a="http://schemas.openxmlformats.org/drawingml/2006/main" noChangeAspect="1"/>
+            </wp:cNvGraphicFramePr>
+            <a:graphic xmlns:a="http://schemas.openxmlformats.org/drawingml/2006/main">
+              <a:graphicData uri="http://schemas.openxmlformats.org/drawingml/2006/picture">
+                <pic:pic xmlns:pic="http://schemas.openxmlformats.org/drawingml/2006/picture">
+                  <pic:nvPicPr>
+                    <pic:cNvPr id="1011243803" name="圖片 1" descr="一張含有 文字, 螢幕擷取畫面, 字型, 行 的圖片&#10;&#10;自動產生的描述"/>
+                    <pic:cNvPicPr/>
+                  </pic:nvPicPr>
+                  <pic:blipFill>
+                    <a:blip r:embed="rId16"/>
+                    <a:stretch>
+                      <a:fillRect/>
+                    </a:stretch>
+                  </pic:blipFill>
+                  <pic:spPr>
+                    <a:xfrm>
+                      <a:off x="0" y="0"/>
+                      <a:ext cx="6645910" cy="1638300"/>
+                    </a:xfrm>
+                    <a:prstGeom prst="rect">
+                      <a:avLst/>
+                    </a:prstGeom>
+                  </pic:spPr>
+                </pic:pic>
+              </a:graphicData>
+            </a:graphic>
+          </wp:inline>
+        </w:drawing>
+      </w:r>
+    </w:p>
+    <w:p>
       <w:pPr>
         <w:widowControl/>
       </w:pPr>
@@ -77,6 +1118,283 @@
         </w:rPr>
         <w:lastRenderedPageBreak/>
         <w:t>Q5</w:t>
+      </w:r>
+    </w:p>
+    <w:p>
+      <w:r>
+        <w:fldChar w:fldCharType="begin"/>
+      </w:r>
+      <w:r>
+        <w:instrText xml:space="preserve"> REF input_output </w:instrText>
+      </w:r>
+      <w:r>
+        <w:fldChar w:fldCharType="separate"/>
+      </w:r>
+      <w:r>
+        <w:rPr>
+          <w:rFonts w:hint="eastAsia"/>
+        </w:rPr>
+        <w:t xml:space="preserve">Input + </w:t>
+      </w:r>
+      <w:proofErr w:type="gramStart"/>
+      <w:r>
+        <w:rPr>
+          <w:rFonts w:hint="eastAsia"/>
+        </w:rPr>
+        <w:t>Output</w:t>
+      </w:r>
+      <w:proofErr w:type="gramEnd"/>
+    </w:p>
+    <w:p>
+      <w:r>
+        <w:rPr>
+          <w:noProof/>
+        </w:rPr>
+        <w:drawing>
+          <wp:inline distT="0" distB="0" distL="0" distR="0" wp14:anchorId="09287D7E" wp14:editId="2A672D82">
+            <wp:extent cx="6645910" cy="2317115"/>
+            <wp:effectExtent l="0" t="0" r="2540" b="6985"/>
+            <wp:docPr id="1324641550" name="圖片 1" descr="一張含有 螢幕擷取畫面, 文字 的圖片&#10;&#10;自動產生的描述"/>
+            <wp:cNvGraphicFramePr>
+              <a:graphicFrameLocks xmlns:a="http://schemas.openxmlformats.org/drawingml/2006/main" noChangeAspect="1"/>
+            </wp:cNvGraphicFramePr>
+            <a:graphic xmlns:a="http://schemas.openxmlformats.org/drawingml/2006/main">
+              <a:graphicData uri="http://schemas.openxmlformats.org/drawingml/2006/picture">
+                <pic:pic xmlns:pic="http://schemas.openxmlformats.org/drawingml/2006/picture">
+                  <pic:nvPicPr>
+                    <pic:cNvPr id="1324641550" name="圖片 1" descr="一張含有 螢幕擷取畫面, 文字 的圖片&#10;&#10;自動產生的描述"/>
+                    <pic:cNvPicPr/>
+                  </pic:nvPicPr>
+                  <pic:blipFill>
+                    <a:blip r:embed="rId17"/>
+                    <a:stretch>
+                      <a:fillRect/>
+                    </a:stretch>
+                  </pic:blipFill>
+                  <pic:spPr>
+                    <a:xfrm>
+                      <a:off x="0" y="0"/>
+                      <a:ext cx="6645910" cy="2317115"/>
+                    </a:xfrm>
+                    <a:prstGeom prst="rect">
+                      <a:avLst/>
+                    </a:prstGeom>
+                  </pic:spPr>
+                </pic:pic>
+              </a:graphicData>
+            </a:graphic>
+          </wp:inline>
+        </w:drawing>
+      </w:r>
+    </w:p>
+    <w:p>
+      <w:r>
+        <w:rPr>
+          <w:noProof/>
+        </w:rPr>
+        <w:drawing>
+          <wp:inline distT="0" distB="0" distL="0" distR="0" wp14:anchorId="4832D137" wp14:editId="6091154D">
+            <wp:extent cx="5624047" cy="1859441"/>
+            <wp:effectExtent l="0" t="0" r="0" b="7620"/>
+            <wp:docPr id="675499801" name="圖片 1" descr="一張含有 文字, 螢幕擷取畫面, 字型 的圖片&#10;&#10;自動產生的描述"/>
+            <wp:cNvGraphicFramePr>
+              <a:graphicFrameLocks xmlns:a="http://schemas.openxmlformats.org/drawingml/2006/main" noChangeAspect="1"/>
+            </wp:cNvGraphicFramePr>
+            <a:graphic xmlns:a="http://schemas.openxmlformats.org/drawingml/2006/main">
+              <a:graphicData uri="http://schemas.openxmlformats.org/drawingml/2006/picture">
+                <pic:pic xmlns:pic="http://schemas.openxmlformats.org/drawingml/2006/picture">
+                  <pic:nvPicPr>
+                    <pic:cNvPr id="675499801" name="圖片 1" descr="一張含有 文字, 螢幕擷取畫面, 字型 的圖片&#10;&#10;自動產生的描述"/>
+                    <pic:cNvPicPr/>
+                  </pic:nvPicPr>
+                  <pic:blipFill>
+                    <a:blip r:embed="rId18"/>
+                    <a:stretch>
+                      <a:fillRect/>
+                    </a:stretch>
+                  </pic:blipFill>
+                  <pic:spPr>
+                    <a:xfrm>
+                      <a:off x="0" y="0"/>
+                      <a:ext cx="5624047" cy="1859441"/>
+                    </a:xfrm>
+                    <a:prstGeom prst="rect">
+                      <a:avLst/>
+                    </a:prstGeom>
+                  </pic:spPr>
+                </pic:pic>
+              </a:graphicData>
+            </a:graphic>
+          </wp:inline>
+        </w:drawing>
+      </w:r>
+    </w:p>
+    <w:p>
+      <w:pPr>
+        <w:widowControl/>
+      </w:pPr>
+      <w:r>
+        <w:br w:type="page"/>
+      </w:r>
+    </w:p>
+    <w:p>
+      <w:pPr>
+        <w:widowControl/>
+      </w:pPr>
+      <w:r>
+        <w:lastRenderedPageBreak/>
+        <w:fldChar w:fldCharType="end"/>
+      </w:r>
+      <w:r>
+        <w:fldChar w:fldCharType="begin"/>
+      </w:r>
+      <w:r>
+        <w:instrText xml:space="preserve"> REF major_step </w:instrText>
+      </w:r>
+      <w:r>
+        <w:fldChar w:fldCharType="separate"/>
+      </w:r>
+      <w:r>
+        <w:rPr>
+          <w:rFonts w:hint="eastAsia"/>
+        </w:rPr>
+        <w:t>major steps of program</w:t>
+      </w:r>
+    </w:p>
+    <w:p>
+      <w:pPr>
+        <w:widowControl/>
+      </w:pPr>
+      <w:r>
+        <w:fldChar w:fldCharType="end"/>
+      </w:r>
+      <w:r>
+        <w:fldChar w:fldCharType="begin"/>
+      </w:r>
+      <w:r>
+        <w:instrText xml:space="preserve"> REF mapper </w:instrText>
+      </w:r>
+      <w:r>
+        <w:fldChar w:fldCharType="separate"/>
+      </w:r>
+      <w:r>
+        <w:rPr>
+          <w:rFonts w:hint="eastAsia"/>
+        </w:rPr>
+        <w:t>Mapper Class</w:t>
+      </w:r>
+    </w:p>
+    <w:p>
+      <w:pPr>
+        <w:widowControl/>
+      </w:pPr>
+      <w:r>
+        <w:rPr>
+          <w:noProof/>
+        </w:rPr>
+        <w:drawing>
+          <wp:inline distT="0" distB="0" distL="0" distR="0" wp14:anchorId="19E4B22E" wp14:editId="72BE8182">
+            <wp:extent cx="6324600" cy="4250720"/>
+            <wp:effectExtent l="0" t="0" r="0" b="0"/>
+            <wp:docPr id="1453641766" name="圖片 1" descr="一張含有 文字, 螢幕擷取畫面, 字型, 數字 的圖片&#10;&#10;自動產生的描述"/>
+            <wp:cNvGraphicFramePr>
+              <a:graphicFrameLocks xmlns:a="http://schemas.openxmlformats.org/drawingml/2006/main" noChangeAspect="1"/>
+            </wp:cNvGraphicFramePr>
+            <a:graphic xmlns:a="http://schemas.openxmlformats.org/drawingml/2006/main">
+              <a:graphicData uri="http://schemas.openxmlformats.org/drawingml/2006/picture">
+                <pic:pic xmlns:pic="http://schemas.openxmlformats.org/drawingml/2006/picture">
+                  <pic:nvPicPr>
+                    <pic:cNvPr id="1453641766" name="圖片 1" descr="一張含有 文字, 螢幕擷取畫面, 字型, 數字 的圖片&#10;&#10;自動產生的描述"/>
+                    <pic:cNvPicPr/>
+                  </pic:nvPicPr>
+                  <pic:blipFill>
+                    <a:blip r:embed="rId19"/>
+                    <a:stretch>
+                      <a:fillRect/>
+                    </a:stretch>
+                  </pic:blipFill>
+                  <pic:spPr>
+                    <a:xfrm>
+                      <a:off x="0" y="0"/>
+                      <a:ext cx="6335994" cy="4258378"/>
+                    </a:xfrm>
+                    <a:prstGeom prst="rect">
+                      <a:avLst/>
+                    </a:prstGeom>
+                  </pic:spPr>
+                </pic:pic>
+              </a:graphicData>
+            </a:graphic>
+          </wp:inline>
+        </w:drawing>
+      </w:r>
+    </w:p>
+    <w:p>
+      <w:pPr>
+        <w:widowControl/>
+      </w:pPr>
+      <w:r>
+        <w:fldChar w:fldCharType="end"/>
+      </w:r>
+      <w:r>
+        <w:fldChar w:fldCharType="begin"/>
+      </w:r>
+      <w:r>
+        <w:instrText xml:space="preserve"> REF reducer </w:instrText>
+      </w:r>
+      <w:r>
+        <w:fldChar w:fldCharType="separate"/>
+      </w:r>
+      <w:r>
+        <w:rPr>
+          <w:rFonts w:hint="eastAsia"/>
+        </w:rPr>
+        <w:t>Reducer Class</w:t>
+      </w:r>
+    </w:p>
+    <w:p>
+      <w:r>
+        <w:fldChar w:fldCharType="end"/>
+      </w:r>
+      <w:r>
+        <w:rPr>
+          <w:noProof/>
+        </w:rPr>
+        <w:drawing>
+          <wp:inline distT="0" distB="0" distL="0" distR="0" wp14:anchorId="1216CF87" wp14:editId="2CA7B32F">
+            <wp:extent cx="6404382" cy="3979333"/>
+            <wp:effectExtent l="0" t="0" r="0" b="2540"/>
+            <wp:docPr id="631745369" name="圖片 1" descr="一張含有 文字, 螢幕擷取畫面, 字型 的圖片&#10;&#10;自動產生的描述"/>
+            <wp:cNvGraphicFramePr>
+              <a:graphicFrameLocks xmlns:a="http://schemas.openxmlformats.org/drawingml/2006/main" noChangeAspect="1"/>
+            </wp:cNvGraphicFramePr>
+            <a:graphic xmlns:a="http://schemas.openxmlformats.org/drawingml/2006/main">
+              <a:graphicData uri="http://schemas.openxmlformats.org/drawingml/2006/picture">
+                <pic:pic xmlns:pic="http://schemas.openxmlformats.org/drawingml/2006/picture">
+                  <pic:nvPicPr>
+                    <pic:cNvPr id="631745369" name="圖片 1" descr="一張含有 文字, 螢幕擷取畫面, 字型 的圖片&#10;&#10;自動產生的描述"/>
+                    <pic:cNvPicPr/>
+                  </pic:nvPicPr>
+                  <pic:blipFill>
+                    <a:blip r:embed="rId20"/>
+                    <a:stretch>
+                      <a:fillRect/>
+                    </a:stretch>
+                  </pic:blipFill>
+                  <pic:spPr>
+                    <a:xfrm>
+                      <a:off x="0" y="0"/>
+                      <a:ext cx="6406721" cy="3980786"/>
+                    </a:xfrm>
+                    <a:prstGeom prst="rect">
+                      <a:avLst/>
+                    </a:prstGeom>
+                  </pic:spPr>
+                </pic:pic>
+              </a:graphicData>
+            </a:graphic>
+          </wp:inline>
+        </w:drawing>
       </w:r>
     </w:p>
     <w:sectPr>
@@ -1003,6 +2321,16 @@
       <w:spacing w:val="5"/>
     </w:rPr>
   </w:style>
+  <w:style w:type="character" w:styleId="ae">
+    <w:name w:val="Placeholder Text"/>
+    <w:basedOn w:val="a0"/>
+    <w:uiPriority w:val="99"/>
+    <w:semiHidden/>
+    <w:rsid w:val="00DB4CA3"/>
+    <w:rPr>
+      <w:color w:val="666666"/>
+    </w:rPr>
+  </w:style>
 </w:styles>
 </file>
 
@@ -1299,4 +2627,16 @@
     </a:ext>
   </a:extLst>
 </a:theme>
+</file>
+
+<file path=customXml/item1.xml><?xml version="1.0" encoding="utf-8"?>
+<b:Sources xmlns:b="http://schemas.openxmlformats.org/officeDocument/2006/bibliography" xmlns="http://schemas.openxmlformats.org/officeDocument/2006/bibliography" SelectedStyle="\APASixthEditionOfficeOnline.xsl" StyleName="APA" Version="6"/>
+</file>
+
+<file path=customXml/itemProps1.xml><?xml version="1.0" encoding="utf-8"?>
+<ds:datastoreItem xmlns:ds="http://schemas.openxmlformats.org/officeDocument/2006/customXml" ds:itemID="{C2E2E8B7-7BF7-4A08-BFD1-0093666C6231}">
+  <ds:schemaRefs>
+    <ds:schemaRef ds:uri="http://schemas.openxmlformats.org/officeDocument/2006/bibliography"/>
+  </ds:schemaRefs>
+</ds:datastoreItem>
 </file>
</xml_diff>